<commit_message>
Made a project plan for work going forward.
</commit_message>
<xml_diff>
--- a/research/lua_code_analysis.docx
+++ b/research/lua_code_analysis.docx
@@ -1,6 +1,6 @@
 
 <file path=word/document.xml><?xml version="1.0" encoding="utf-8"?>
-<w:document xmlns:wpc="http://schemas.microsoft.com/office/word/2010/wordprocessingCanvas" xmlns:cx="http://schemas.microsoft.com/office/drawing/2014/chartex" xmlns:cx1="http://schemas.microsoft.com/office/drawing/2015/9/8/chartex" xmlns:mc="http://schemas.openxmlformats.org/markup-compatibility/2006" xmlns:o="urn:schemas-microsoft-com:office:office" xmlns:r="http://schemas.openxmlformats.org/officeDocument/2006/relationships" xmlns:m="http://schemas.openxmlformats.org/officeDocument/2006/math" xmlns:v="urn:schemas-microsoft-com:vml" xmlns:wp14="http://schemas.microsoft.com/office/word/2010/wordprocessingDrawing" xmlns:wp="http://schemas.openxmlformats.org/drawingml/2006/wordprocessingDrawing" xmlns:w10="urn:schemas-microsoft-com:office:word" xmlns:w="http://schemas.openxmlformats.org/wordprocessingml/2006/main" xmlns:w14="http://schemas.microsoft.com/office/word/2010/wordml" xmlns:w15="http://schemas.microsoft.com/office/word/2012/wordml" xmlns:w16se="http://schemas.microsoft.com/office/word/2015/wordml/symex" xmlns:wpg="http://schemas.microsoft.com/office/word/2010/wordprocessingGroup" xmlns:wpi="http://schemas.microsoft.com/office/word/2010/wordprocessingInk" xmlns:wne="http://schemas.microsoft.com/office/word/2006/wordml" xmlns:wps="http://schemas.microsoft.com/office/word/2010/wordprocessingShape" mc:Ignorable="w14 w15 w16se wp14">
+<w:document xmlns:wpc="http://schemas.microsoft.com/office/word/2010/wordprocessingCanvas" xmlns:cx="http://schemas.microsoft.com/office/drawing/2014/chartex" xmlns:cx1="http://schemas.microsoft.com/office/drawing/2015/9/8/chartex" xmlns:cx2="http://schemas.microsoft.com/office/drawing/2015/10/21/chartex" xmlns:cx3="http://schemas.microsoft.com/office/drawing/2016/5/9/chartex" xmlns:cx4="http://schemas.microsoft.com/office/drawing/2016/5/10/chartex" xmlns:cx5="http://schemas.microsoft.com/office/drawing/2016/5/11/chartex" xmlns:cx6="http://schemas.microsoft.com/office/drawing/2016/5/12/chartex" xmlns:cx7="http://schemas.microsoft.com/office/drawing/2016/5/13/chartex" xmlns:cx8="http://schemas.microsoft.com/office/drawing/2016/5/14/chartex" xmlns:mc="http://schemas.openxmlformats.org/markup-compatibility/2006" xmlns:aink="http://schemas.microsoft.com/office/drawing/2016/ink" xmlns:am3d="http://schemas.microsoft.com/office/drawing/2017/model3d" xmlns:o="urn:schemas-microsoft-com:office:office" xmlns:r="http://schemas.openxmlformats.org/officeDocument/2006/relationships" xmlns:m="http://schemas.openxmlformats.org/officeDocument/2006/math" xmlns:v="urn:schemas-microsoft-com:vml" xmlns:wp14="http://schemas.microsoft.com/office/word/2010/wordprocessingDrawing" xmlns:wp="http://schemas.openxmlformats.org/drawingml/2006/wordprocessingDrawing" xmlns:w10="urn:schemas-microsoft-com:office:word" xmlns:w="http://schemas.openxmlformats.org/wordprocessingml/2006/main" xmlns:w14="http://schemas.microsoft.com/office/word/2010/wordml" xmlns:w15="http://schemas.microsoft.com/office/word/2012/wordml" xmlns:w16cid="http://schemas.microsoft.com/office/word/2016/wordml/cid" xmlns:w16se="http://schemas.microsoft.com/office/word/2015/wordml/symex" xmlns:wpg="http://schemas.microsoft.com/office/word/2010/wordprocessingGroup" xmlns:wpi="http://schemas.microsoft.com/office/word/2010/wordprocessingInk" xmlns:wne="http://schemas.microsoft.com/office/word/2006/wordml" xmlns:wps="http://schemas.microsoft.com/office/word/2010/wordprocessingShape" mc:Ignorable="w14 w15 w16se w16cid wp14">
   <w:body>
     <w:p>
       <w:pPr>
@@ -11,33 +11,23 @@
           <w:u w:val="single"/>
         </w:rPr>
       </w:pPr>
-      <w:proofErr w:type="spellStart"/>
       <w:r>
         <w:rPr>
           <w:b/>
           <w:sz w:val="28"/>
           <w:u w:val="single"/>
         </w:rPr>
-        <w:t>Lua</w:t>
-      </w:r>
-      <w:proofErr w:type="spellEnd"/>
-      <w:r>
+        <w:t>Lua Game Modification Analysis</w:t>
+      </w:r>
+    </w:p>
+    <w:p>
+      <w:pPr>
+        <w:jc w:val="center"/>
         <w:rPr>
           <w:b/>
           <w:sz w:val="28"/>
           <w:u w:val="single"/>
         </w:rPr>
-        <w:t xml:space="preserve"> Game Modification Analysis</w:t>
-      </w:r>
-    </w:p>
-    <w:p>
-      <w:pPr>
-        <w:jc w:val="center"/>
-        <w:rPr>
-          <w:b/>
-          <w:sz w:val="28"/>
-          <w:u w:val="single"/>
-        </w:rPr>
       </w:pPr>
     </w:p>
     <w:p>
@@ -115,6 +105,38 @@
         </w:rPr>
         <w:t>Timers</w:t>
       </w:r>
+    </w:p>
+    <w:p>
+      <w:pPr>
+        <w:rPr>
+          <w:sz w:val="24"/>
+        </w:rPr>
+      </w:pPr>
+      <w:r>
+        <w:rPr>
+          <w:b/>
+          <w:bCs/>
+          <w:sz w:val="24"/>
+        </w:rPr>
+        <w:t>Repo</w:t>
+      </w:r>
+      <w:r>
+        <w:rPr>
+          <w:b/>
+          <w:bCs/>
+          <w:sz w:val="24"/>
+        </w:rPr>
+        <w:t xml:space="preserve">: </w:t>
+      </w:r>
+      <w:hyperlink r:id="rId5" w:history="1">
+        <w:r>
+          <w:rPr>
+            <w:rStyle w:val="Hyperlink"/>
+            <w:sz w:val="24"/>
+          </w:rPr>
+          <w:t>https://github.com/DeadlyBossMods/DeadlyBossMods</w:t>
+        </w:r>
+      </w:hyperlink>
     </w:p>
     <w:p>
       <w:pPr>
@@ -167,23 +189,7 @@
           <w:sz w:val="24"/>
           <w:lang w:val="en-GB"/>
         </w:rPr>
-        <w:t xml:space="preserve"> a modular structure </w:t>
-      </w:r>
-      <w:proofErr w:type="gramStart"/>
-      <w:r>
-        <w:rPr>
-          <w:sz w:val="24"/>
-          <w:lang w:val="en-GB"/>
-        </w:rPr>
-        <w:t>that’s</w:t>
-      </w:r>
-      <w:proofErr w:type="gramEnd"/>
-      <w:r>
-        <w:rPr>
-          <w:sz w:val="24"/>
-          <w:lang w:val="en-GB"/>
-        </w:rPr>
-        <w:t xml:space="preserve"> </w:t>
+        <w:t xml:space="preserve"> a modular structure that’s </w:t>
       </w:r>
       <w:r>
         <w:rPr>
@@ -209,23 +215,7 @@
           <w:sz w:val="24"/>
           <w:lang w:val="en-GB"/>
         </w:rPr>
-        <w:t xml:space="preserve">It seems as if the timer structure </w:t>
-      </w:r>
-      <w:proofErr w:type="gramStart"/>
-      <w:r>
-        <w:rPr>
-          <w:sz w:val="24"/>
-          <w:lang w:val="en-GB"/>
-        </w:rPr>
-        <w:t>is implemented</w:t>
-      </w:r>
-      <w:proofErr w:type="gramEnd"/>
-      <w:r>
-        <w:rPr>
-          <w:sz w:val="24"/>
-          <w:lang w:val="en-GB"/>
-        </w:rPr>
-        <w:t xml:space="preserve"> in the core module.</w:t>
+        <w:t>It seems as if the timer structure is implemented in the core module.</w:t>
       </w:r>
     </w:p>
     <w:p>
@@ -244,23 +234,7 @@
           <w:sz w:val="24"/>
           <w:lang w:val="en-GB"/>
         </w:rPr>
-        <w:t xml:space="preserve">There are </w:t>
-      </w:r>
-      <w:proofErr w:type="gramStart"/>
-      <w:r>
-        <w:rPr>
-          <w:sz w:val="24"/>
-          <w:lang w:val="en-GB"/>
-        </w:rPr>
-        <w:t>a lot of</w:t>
-      </w:r>
-      <w:proofErr w:type="gramEnd"/>
-      <w:r>
-        <w:rPr>
-          <w:sz w:val="24"/>
-          <w:lang w:val="en-GB"/>
-        </w:rPr>
-        <w:t xml:space="preserve"> nested conditionals.</w:t>
+        <w:t>There are a lot of nested conditionals.</w:t>
       </w:r>
     </w:p>
     <w:p>
@@ -329,6 +303,30 @@
         </w:rPr>
         <w:t>Statistics</w:t>
       </w:r>
+    </w:p>
+    <w:p>
+      <w:pPr>
+        <w:rPr>
+          <w:sz w:val="24"/>
+        </w:rPr>
+      </w:pPr>
+      <w:r>
+        <w:rPr>
+          <w:b/>
+          <w:bCs/>
+          <w:sz w:val="24"/>
+        </w:rPr>
+        <w:t xml:space="preserve">Repo: </w:t>
+      </w:r>
+      <w:hyperlink r:id="rId6" w:history="1">
+        <w:r>
+          <w:rPr>
+            <w:rStyle w:val="Hyperlink"/>
+            <w:sz w:val="24"/>
+          </w:rPr>
+          <w:t>https://github.com/Tercioo/Details-Damage-Meter</w:t>
+        </w:r>
+      </w:hyperlink>
     </w:p>
     <w:p>
       <w:pPr>
@@ -351,6 +349,487 @@
           <w:ilvl w:val="0"/>
           <w:numId w:val="2"/>
         </w:numPr>
+        <w:rPr>
+          <w:sz w:val="24"/>
+        </w:rPr>
+      </w:pPr>
+      <w:proofErr w:type="gramStart"/>
+      <w:r>
+        <w:rPr>
+          <w:sz w:val="24"/>
+        </w:rPr>
+        <w:t>Similarly</w:t>
+      </w:r>
+      <w:proofErr w:type="gramEnd"/>
+      <w:r>
+        <w:rPr>
+          <w:sz w:val="24"/>
+        </w:rPr>
+        <w:t xml:space="preserve"> modular (admittedly less so than DBM)</w:t>
+      </w:r>
+    </w:p>
+    <w:p>
+      <w:pPr>
+        <w:pStyle w:val="ListParagraph"/>
+        <w:numPr>
+          <w:ilvl w:val="0"/>
+          <w:numId w:val="2"/>
+        </w:numPr>
+        <w:rPr>
+          <w:sz w:val="24"/>
+        </w:rPr>
+      </w:pPr>
+      <w:r>
+        <w:rPr>
+          <w:sz w:val="24"/>
+        </w:rPr>
+        <w:t>It seems as if conditionals are often being used to check if functions were successful in retrieving some object.</w:t>
+      </w:r>
+    </w:p>
+    <w:p>
+      <w:pPr>
+        <w:pStyle w:val="ListParagraph"/>
+        <w:numPr>
+          <w:ilvl w:val="0"/>
+          <w:numId w:val="2"/>
+        </w:numPr>
+        <w:rPr>
+          <w:sz w:val="24"/>
+        </w:rPr>
+      </w:pPr>
+      <w:r>
+        <w:rPr>
+          <w:sz w:val="24"/>
+        </w:rPr>
+        <w:t>As with DBM, the separate files are pretty large</w:t>
+      </w:r>
+      <w:r>
+        <w:rPr>
+          <w:sz w:val="24"/>
+        </w:rPr>
+        <w:t>.</w:t>
+      </w:r>
+    </w:p>
+    <w:p>
+      <w:pPr>
+        <w:rPr>
+          <w:sz w:val="24"/>
+        </w:rPr>
+      </w:pPr>
+    </w:p>
+    <w:p>
+      <w:pPr>
+        <w:rPr>
+          <w:sz w:val="24"/>
+        </w:rPr>
+      </w:pPr>
+      <w:r>
+        <w:rPr>
+          <w:b/>
+          <w:bCs/>
+          <w:sz w:val="24"/>
+        </w:rPr>
+        <w:t xml:space="preserve">Name: </w:t>
+      </w:r>
+      <w:r>
+        <w:rPr>
+          <w:sz w:val="24"/>
+        </w:rPr>
+        <w:t>Logistic Train Network</w:t>
+      </w:r>
+    </w:p>
+    <w:p>
+      <w:pPr>
+        <w:rPr>
+          <w:sz w:val="24"/>
+        </w:rPr>
+      </w:pPr>
+      <w:r>
+        <w:rPr>
+          <w:b/>
+          <w:bCs/>
+          <w:sz w:val="24"/>
+        </w:rPr>
+        <w:t xml:space="preserve">Game: </w:t>
+      </w:r>
+      <w:proofErr w:type="spellStart"/>
+      <w:r>
+        <w:rPr>
+          <w:sz w:val="24"/>
+        </w:rPr>
+        <w:t>Factorio</w:t>
+      </w:r>
+      <w:proofErr w:type="spellEnd"/>
+    </w:p>
+    <w:p>
+      <w:pPr>
+        <w:rPr>
+          <w:sz w:val="24"/>
+        </w:rPr>
+      </w:pPr>
+      <w:r>
+        <w:rPr>
+          <w:b/>
+          <w:bCs/>
+          <w:sz w:val="24"/>
+        </w:rPr>
+        <w:t xml:space="preserve">Type: </w:t>
+      </w:r>
+      <w:r>
+        <w:rPr>
+          <w:sz w:val="24"/>
+        </w:rPr>
+        <w:t>Game Feature</w:t>
+      </w:r>
+    </w:p>
+    <w:p>
+      <w:pPr>
+        <w:rPr>
+          <w:rStyle w:val="Hyperlink"/>
+          <w:sz w:val="24"/>
+        </w:rPr>
+      </w:pPr>
+      <w:r>
+        <w:rPr>
+          <w:b/>
+          <w:bCs/>
+          <w:sz w:val="24"/>
+        </w:rPr>
+        <w:t xml:space="preserve">Repo: </w:t>
+      </w:r>
+      <w:hyperlink r:id="rId7" w:history="1">
+        <w:r>
+          <w:rPr>
+            <w:rStyle w:val="Hyperlink"/>
+            <w:sz w:val="24"/>
+          </w:rPr>
+          <w:t>https://github.com/Yousei9/Logistic-Train-Network</w:t>
+        </w:r>
+      </w:hyperlink>
+    </w:p>
+    <w:p>
+      <w:pPr>
+        <w:rPr>
+          <w:sz w:val="24"/>
+        </w:rPr>
+      </w:pPr>
+      <w:r>
+        <w:rPr>
+          <w:b/>
+          <w:sz w:val="24"/>
+        </w:rPr>
+        <w:t xml:space="preserve">Notes: </w:t>
+      </w:r>
+    </w:p>
+    <w:p>
+      <w:pPr>
+        <w:rPr>
+          <w:sz w:val="24"/>
+        </w:rPr>
+      </w:pPr>
+    </w:p>
+    <w:p>
+      <w:pPr>
+        <w:rPr>
+          <w:sz w:val="24"/>
+        </w:rPr>
+      </w:pPr>
+      <w:r>
+        <w:rPr>
+          <w:b/>
+          <w:bCs/>
+          <w:sz w:val="24"/>
+        </w:rPr>
+        <w:t xml:space="preserve">Name: </w:t>
+      </w:r>
+      <w:r>
+        <w:rPr>
+          <w:sz w:val="24"/>
+        </w:rPr>
+        <w:t>Real Great People</w:t>
+      </w:r>
+    </w:p>
+    <w:p>
+      <w:pPr>
+        <w:rPr>
+          <w:sz w:val="24"/>
+        </w:rPr>
+      </w:pPr>
+      <w:r>
+        <w:rPr>
+          <w:b/>
+          <w:bCs/>
+          <w:sz w:val="24"/>
+        </w:rPr>
+        <w:lastRenderedPageBreak/>
+        <w:t xml:space="preserve">Game: </w:t>
+      </w:r>
+      <w:r>
+        <w:rPr>
+          <w:sz w:val="24"/>
+        </w:rPr>
+        <w:t>Civilization VI</w:t>
+      </w:r>
+    </w:p>
+    <w:p>
+      <w:pPr>
+        <w:rPr>
+          <w:sz w:val="24"/>
+        </w:rPr>
+      </w:pPr>
+      <w:r>
+        <w:rPr>
+          <w:b/>
+          <w:bCs/>
+          <w:sz w:val="24"/>
+        </w:rPr>
+        <w:t xml:space="preserve">Type: </w:t>
+      </w:r>
+      <w:r>
+        <w:rPr>
+          <w:sz w:val="24"/>
+        </w:rPr>
+        <w:t>UI</w:t>
+      </w:r>
+    </w:p>
+    <w:p>
+      <w:pPr>
+        <w:rPr>
+          <w:rStyle w:val="Hyperlink"/>
+          <w:sz w:val="24"/>
+        </w:rPr>
+      </w:pPr>
+      <w:r>
+        <w:rPr>
+          <w:b/>
+          <w:bCs/>
+          <w:sz w:val="24"/>
+        </w:rPr>
+        <w:t xml:space="preserve">Repo: </w:t>
+      </w:r>
+      <w:hyperlink r:id="rId8" w:history="1">
+        <w:r>
+          <w:rPr>
+            <w:rStyle w:val="Hyperlink"/>
+            <w:sz w:val="24"/>
+          </w:rPr>
+          <w:t>https://github.com/Infixo/Civ6-Mods/tree/master/RGP</w:t>
+        </w:r>
+      </w:hyperlink>
+    </w:p>
+    <w:p>
+      <w:pPr>
+        <w:rPr>
+          <w:sz w:val="24"/>
+        </w:rPr>
+      </w:pPr>
+      <w:r>
+        <w:rPr>
+          <w:b/>
+          <w:sz w:val="24"/>
+        </w:rPr>
+        <w:t xml:space="preserve">Notes: </w:t>
+      </w:r>
+    </w:p>
+    <w:p>
+      <w:pPr>
+        <w:rPr>
+          <w:sz w:val="24"/>
+        </w:rPr>
+      </w:pPr>
+    </w:p>
+    <w:p>
+      <w:pPr>
+        <w:rPr>
+          <w:sz w:val="24"/>
+        </w:rPr>
+      </w:pPr>
+      <w:r>
+        <w:rPr>
+          <w:b/>
+          <w:bCs/>
+          <w:sz w:val="24"/>
+        </w:rPr>
+        <w:t xml:space="preserve">Name: </w:t>
+      </w:r>
+      <w:r>
+        <w:rPr>
+          <w:sz w:val="24"/>
+        </w:rPr>
+        <w:t>Trouble in Terrorist Town 2</w:t>
+      </w:r>
+    </w:p>
+    <w:p>
+      <w:pPr>
+        <w:rPr>
+          <w:sz w:val="24"/>
+        </w:rPr>
+      </w:pPr>
+      <w:r>
+        <w:rPr>
+          <w:b/>
+          <w:bCs/>
+          <w:sz w:val="24"/>
+        </w:rPr>
+        <w:t xml:space="preserve">Game: </w:t>
+      </w:r>
+      <w:r>
+        <w:rPr>
+          <w:sz w:val="24"/>
+        </w:rPr>
+        <w:t>Garry’s Mod</w:t>
+      </w:r>
+    </w:p>
+    <w:p>
+      <w:pPr>
+        <w:rPr>
+          <w:sz w:val="24"/>
+        </w:rPr>
+      </w:pPr>
+      <w:r>
+        <w:rPr>
+          <w:b/>
+          <w:bCs/>
+          <w:sz w:val="24"/>
+        </w:rPr>
+        <w:t xml:space="preserve">Type: </w:t>
+      </w:r>
+      <w:r>
+        <w:rPr>
+          <w:sz w:val="24"/>
+        </w:rPr>
+        <w:t>Game Feature</w:t>
+      </w:r>
+    </w:p>
+    <w:p>
+      <w:pPr>
+        <w:rPr>
+          <w:sz w:val="24"/>
+        </w:rPr>
+      </w:pPr>
+      <w:r>
+        <w:rPr>
+          <w:b/>
+          <w:bCs/>
+          <w:sz w:val="24"/>
+        </w:rPr>
+        <w:t xml:space="preserve">Repo: </w:t>
+      </w:r>
+      <w:hyperlink r:id="rId9" w:history="1">
+        <w:r>
+          <w:rPr>
+            <w:rStyle w:val="Hyperlink"/>
+            <w:sz w:val="24"/>
+          </w:rPr>
+          <w:t>https://github.com/TTT-2/TTT2</w:t>
+        </w:r>
+      </w:hyperlink>
+    </w:p>
+    <w:p>
+      <w:pPr>
+        <w:rPr>
+          <w:sz w:val="24"/>
+        </w:rPr>
+      </w:pPr>
+      <w:r>
+        <w:rPr>
+          <w:b/>
+          <w:sz w:val="24"/>
+        </w:rPr>
+        <w:t xml:space="preserve">Notes: </w:t>
+      </w:r>
+    </w:p>
+    <w:p>
+      <w:pPr>
+        <w:rPr>
+          <w:sz w:val="24"/>
+        </w:rPr>
+      </w:pPr>
+    </w:p>
+    <w:p>
+      <w:pPr>
+        <w:rPr>
+          <w:b/>
+          <w:bCs/>
+          <w:sz w:val="24"/>
+        </w:rPr>
+      </w:pPr>
+      <w:r>
+        <w:rPr>
+          <w:b/>
+          <w:bCs/>
+          <w:sz w:val="24"/>
+        </w:rPr>
+        <w:t>Name:</w:t>
+      </w:r>
+    </w:p>
+    <w:p>
+      <w:pPr>
+        <w:rPr>
+          <w:b/>
+          <w:bCs/>
+          <w:sz w:val="24"/>
+        </w:rPr>
+      </w:pPr>
+      <w:r>
+        <w:rPr>
+          <w:b/>
+          <w:bCs/>
+          <w:sz w:val="24"/>
+        </w:rPr>
+        <w:t>Game:</w:t>
+      </w:r>
+    </w:p>
+    <w:p>
+      <w:pPr>
+        <w:rPr>
+          <w:b/>
+          <w:bCs/>
+          <w:sz w:val="24"/>
+        </w:rPr>
+      </w:pPr>
+      <w:r>
+        <w:rPr>
+          <w:b/>
+          <w:bCs/>
+          <w:sz w:val="24"/>
+        </w:rPr>
+        <w:t>Type:</w:t>
+      </w:r>
+    </w:p>
+    <w:p>
+      <w:pPr>
+        <w:rPr>
+          <w:b/>
+          <w:bCs/>
+          <w:sz w:val="24"/>
+        </w:rPr>
+      </w:pPr>
+      <w:r>
+        <w:rPr>
+          <w:b/>
+          <w:bCs/>
+          <w:sz w:val="24"/>
+        </w:rPr>
+        <w:t>Repo:</w:t>
+      </w:r>
+    </w:p>
+    <w:p>
+      <w:pPr>
+        <w:rPr>
+          <w:sz w:val="24"/>
+        </w:rPr>
+      </w:pPr>
+      <w:r>
+        <w:rPr>
+          <w:b/>
+          <w:sz w:val="24"/>
+        </w:rPr>
+        <w:t xml:space="preserve">Notes: </w:t>
+      </w:r>
+    </w:p>
+    <w:p>
+      <w:pPr>
         <w:rPr>
           <w:sz w:val="24"/>
         </w:rPr>
@@ -369,7 +848,7 @@
 </file>
 
 <file path=word/numbering.xml><?xml version="1.0" encoding="utf-8"?>
-<w:numbering xmlns:wpc="http://schemas.microsoft.com/office/word/2010/wordprocessingCanvas" xmlns:cx="http://schemas.microsoft.com/office/drawing/2014/chartex" xmlns:cx1="http://schemas.microsoft.com/office/drawing/2015/9/8/chartex" xmlns:mc="http://schemas.openxmlformats.org/markup-compatibility/2006" xmlns:o="urn:schemas-microsoft-com:office:office" xmlns:r="http://schemas.openxmlformats.org/officeDocument/2006/relationships" xmlns:m="http://schemas.openxmlformats.org/officeDocument/2006/math" xmlns:v="urn:schemas-microsoft-com:vml" xmlns:wp14="http://schemas.microsoft.com/office/word/2010/wordprocessingDrawing" xmlns:wp="http://schemas.openxmlformats.org/drawingml/2006/wordprocessingDrawing" xmlns:w10="urn:schemas-microsoft-com:office:word" xmlns:w="http://schemas.openxmlformats.org/wordprocessingml/2006/main" xmlns:w14="http://schemas.microsoft.com/office/word/2010/wordml" xmlns:w15="http://schemas.microsoft.com/office/word/2012/wordml" xmlns:w16se="http://schemas.microsoft.com/office/word/2015/wordml/symex" xmlns:wpg="http://schemas.microsoft.com/office/word/2010/wordprocessingGroup" xmlns:wpi="http://schemas.microsoft.com/office/word/2010/wordprocessingInk" xmlns:wne="http://schemas.microsoft.com/office/word/2006/wordml" xmlns:wps="http://schemas.microsoft.com/office/word/2010/wordprocessingShape" mc:Ignorable="w14 w15 w16se wp14">
+<w:numbering xmlns:wpc="http://schemas.microsoft.com/office/word/2010/wordprocessingCanvas" xmlns:cx="http://schemas.microsoft.com/office/drawing/2014/chartex" xmlns:cx1="http://schemas.microsoft.com/office/drawing/2015/9/8/chartex" xmlns:cx2="http://schemas.microsoft.com/office/drawing/2015/10/21/chartex" xmlns:cx3="http://schemas.microsoft.com/office/drawing/2016/5/9/chartex" xmlns:cx4="http://schemas.microsoft.com/office/drawing/2016/5/10/chartex" xmlns:cx5="http://schemas.microsoft.com/office/drawing/2016/5/11/chartex" xmlns:cx6="http://schemas.microsoft.com/office/drawing/2016/5/12/chartex" xmlns:cx7="http://schemas.microsoft.com/office/drawing/2016/5/13/chartex" xmlns:cx8="http://schemas.microsoft.com/office/drawing/2016/5/14/chartex" xmlns:mc="http://schemas.openxmlformats.org/markup-compatibility/2006" xmlns:aink="http://schemas.microsoft.com/office/drawing/2016/ink" xmlns:am3d="http://schemas.microsoft.com/office/drawing/2017/model3d" xmlns:o="urn:schemas-microsoft-com:office:office" xmlns:r="http://schemas.openxmlformats.org/officeDocument/2006/relationships" xmlns:m="http://schemas.openxmlformats.org/officeDocument/2006/math" xmlns:v="urn:schemas-microsoft-com:vml" xmlns:wp14="http://schemas.microsoft.com/office/word/2010/wordprocessingDrawing" xmlns:wp="http://schemas.openxmlformats.org/drawingml/2006/wordprocessingDrawing" xmlns:w10="urn:schemas-microsoft-com:office:word" xmlns:w="http://schemas.openxmlformats.org/wordprocessingml/2006/main" xmlns:w14="http://schemas.microsoft.com/office/word/2010/wordml" xmlns:w15="http://schemas.microsoft.com/office/word/2012/wordml" xmlns:w16cid="http://schemas.microsoft.com/office/word/2016/wordml/cid" xmlns:w16se="http://schemas.microsoft.com/office/word/2015/wordml/symex" xmlns:wpg="http://schemas.microsoft.com/office/word/2010/wordprocessingGroup" xmlns:wpi="http://schemas.microsoft.com/office/word/2010/wordprocessingInk" xmlns:wne="http://schemas.microsoft.com/office/word/2006/wordml" xmlns:wps="http://schemas.microsoft.com/office/word/2010/wordprocessingShape" mc:Ignorable="w14 w15 w16se w16cid wp14">
   <w:abstractNum w:abstractNumId="0" w15:restartNumberingAfterBreak="0">
     <w:nsid w:val="2D281569"/>
     <w:multiLevelType w:val="hybridMultilevel"/>
@@ -606,7 +1085,7 @@
 </file>
 
 <file path=word/styles.xml><?xml version="1.0" encoding="utf-8"?>
-<w:styles xmlns:mc="http://schemas.openxmlformats.org/markup-compatibility/2006" xmlns:r="http://schemas.openxmlformats.org/officeDocument/2006/relationships" xmlns:w="http://schemas.openxmlformats.org/wordprocessingml/2006/main" xmlns:w14="http://schemas.microsoft.com/office/word/2010/wordml" xmlns:w15="http://schemas.microsoft.com/office/word/2012/wordml" xmlns:w16se="http://schemas.microsoft.com/office/word/2015/wordml/symex" mc:Ignorable="w14 w15 w16se">
+<w:styles xmlns:mc="http://schemas.openxmlformats.org/markup-compatibility/2006" xmlns:r="http://schemas.openxmlformats.org/officeDocument/2006/relationships" xmlns:w="http://schemas.openxmlformats.org/wordprocessingml/2006/main" xmlns:w14="http://schemas.microsoft.com/office/word/2010/wordml" xmlns:w15="http://schemas.microsoft.com/office/word/2012/wordml" xmlns:w16cid="http://schemas.microsoft.com/office/word/2016/wordml/cid" xmlns:w16se="http://schemas.microsoft.com/office/word/2015/wordml/symex" mc:Ignorable="w14 w15 w16se w16cid">
   <w:docDefaults>
     <w:rPrDefault>
       <w:rPr>
@@ -622,7 +1101,7 @@
       </w:pPr>
     </w:pPrDefault>
   </w:docDefaults>
-  <w:latentStyles w:defLockedState="0" w:defUIPriority="99" w:defSemiHidden="0" w:defUnhideWhenUsed="0" w:defQFormat="0" w:count="371">
+  <w:latentStyles w:defLockedState="0" w:defUIPriority="99" w:defSemiHidden="0" w:defUnhideWhenUsed="0" w:defQFormat="0" w:count="376">
     <w:lsdException w:name="Normal" w:uiPriority="0" w:qFormat="1"/>
     <w:lsdException w:name="heading 1" w:uiPriority="9" w:qFormat="1"/>
     <w:lsdException w:name="heading 2" w:semiHidden="1" w:uiPriority="9" w:unhideWhenUsed="1" w:qFormat="1"/>
@@ -994,6 +1473,11 @@
     <w:lsdException w:name="List Table 5 Dark Accent 6" w:uiPriority="50"/>
     <w:lsdException w:name="List Table 6 Colorful Accent 6" w:uiPriority="51"/>
     <w:lsdException w:name="List Table 7 Colorful Accent 6" w:uiPriority="52"/>
+    <w:lsdException w:name="Mention" w:semiHidden="1" w:unhideWhenUsed="1"/>
+    <w:lsdException w:name="Smart Hyperlink" w:semiHidden="1" w:unhideWhenUsed="1"/>
+    <w:lsdException w:name="Hashtag" w:semiHidden="1" w:unhideWhenUsed="1"/>
+    <w:lsdException w:name="Unresolved Mention" w:semiHidden="1" w:unhideWhenUsed="1"/>
+    <w:lsdException w:name="Smart Link" w:semiHidden="1" w:unhideWhenUsed="1"/>
   </w:latentStyles>
   <w:style w:type="paragraph" w:default="1" w:styleId="Normal">
     <w:name w:val="Normal"/>
@@ -1036,6 +1520,29 @@
       <w:ind w:left="720"/>
       <w:contextualSpacing/>
     </w:pPr>
+  </w:style>
+  <w:style w:type="character" w:styleId="Hyperlink">
+    <w:name w:val="Hyperlink"/>
+    <w:basedOn w:val="DefaultParagraphFont"/>
+    <w:uiPriority w:val="99"/>
+    <w:unhideWhenUsed/>
+    <w:rsid w:val="00C254C9"/>
+    <w:rPr>
+      <w:color w:val="0563C1" w:themeColor="hyperlink"/>
+      <w:u w:val="single"/>
+    </w:rPr>
+  </w:style>
+  <w:style w:type="character" w:styleId="UnresolvedMention">
+    <w:name w:val="Unresolved Mention"/>
+    <w:basedOn w:val="DefaultParagraphFont"/>
+    <w:uiPriority w:val="99"/>
+    <w:semiHidden/>
+    <w:unhideWhenUsed/>
+    <w:rsid w:val="00C254C9"/>
+    <w:rPr>
+      <w:color w:val="605E5C"/>
+      <w:shd w:val="clear" w:color="auto" w:fill="E1DFDD"/>
+    </w:rPr>
   </w:style>
 </w:styles>
 </file>

</xml_diff>

<commit_message>
Added IP progress report and language design + questionnaire analysis.
</commit_message>
<xml_diff>
--- a/research/lua_code_analysis.docx
+++ b/research/lua_code_analysis.docx
@@ -50,14 +50,12 @@
         </w:rPr>
         <w:t xml:space="preserve"> </w:t>
       </w:r>
-      <w:proofErr w:type="spellStart"/>
       <w:r>
         <w:rPr>
           <w:sz w:val="24"/>
         </w:rPr>
         <w:t>DeadlyBossMods</w:t>
       </w:r>
-      <w:proofErr w:type="spellEnd"/>
     </w:p>
     <w:p>
       <w:pPr>
@@ -174,16 +172,8 @@
         <w:rPr>
           <w:sz w:val="24"/>
         </w:rPr>
-        <w:t xml:space="preserve">DBM </w:t>
-      </w:r>
-      <w:proofErr w:type="spellStart"/>
-      <w:r>
-        <w:rPr>
-          <w:sz w:val="24"/>
-        </w:rPr>
-        <w:t>utilises</w:t>
-      </w:r>
-      <w:proofErr w:type="spellEnd"/>
+        <w:t>DBM utilises</w:t>
+      </w:r>
       <w:r>
         <w:rPr>
           <w:sz w:val="24"/>
@@ -301,8 +291,10 @@
         <w:rPr>
           <w:sz w:val="24"/>
         </w:rPr>
-        <w:t>Statistics</w:t>
-      </w:r>
+        <w:t>Meters</w:t>
+      </w:r>
+      <w:bookmarkStart w:id="0" w:name="_GoBack"/>
+      <w:bookmarkEnd w:id="0"/>
     </w:p>
     <w:p>
       <w:pPr>
@@ -353,19 +345,11 @@
           <w:sz w:val="24"/>
         </w:rPr>
       </w:pPr>
-      <w:proofErr w:type="gramStart"/>
-      <w:r>
-        <w:rPr>
-          <w:sz w:val="24"/>
-        </w:rPr>
-        <w:t>Similarly</w:t>
-      </w:r>
-      <w:proofErr w:type="gramEnd"/>
-      <w:r>
-        <w:rPr>
-          <w:sz w:val="24"/>
-        </w:rPr>
-        <w:t xml:space="preserve"> modular (admittedly less so than DBM)</w:t>
+      <w:r>
+        <w:rPr>
+          <w:sz w:val="24"/>
+        </w:rPr>
+        <w:t>Similarly modular (admittedly less so than DBM)</w:t>
       </w:r>
     </w:p>
     <w:p>
@@ -452,14 +436,12 @@
         </w:rPr>
         <w:t xml:space="preserve">Game: </w:t>
       </w:r>
-      <w:proofErr w:type="spellStart"/>
       <w:r>
         <w:rPr>
           <w:sz w:val="24"/>
         </w:rPr>
         <w:t>Factorio</w:t>
       </w:r>
-      <w:proofErr w:type="spellEnd"/>
     </w:p>
     <w:p>
       <w:pPr>
@@ -834,8 +816,6 @@
           <w:sz w:val="24"/>
         </w:rPr>
       </w:pPr>
-      <w:bookmarkStart w:id="0" w:name="_GoBack"/>
-      <w:bookmarkEnd w:id="0"/>
     </w:p>
     <w:sectPr>
       <w:pgSz w:w="12240" w:h="15840"/>

</xml_diff>